<commit_message>
Modifications to GPT Prompt
Added Prompts to ensure no Usage of Skills outside of what is given in the resume.
</commit_message>
<xml_diff>
--- a/Example/resume.docx
+++ b/Example/resume.docx
@@ -554,6 +554,58 @@
           <w:szCs w:val="16"/>
         </w:rPr>
         <w:t>| Quantitative approach to data analysis, visualization, and automation.</w:t>
+      </w:r>
+    </w:p>
+    <w:p>
+      <w:pPr>
+        <w:pStyle w:val="ListParagraph"/>
+        <w:rPr>
+          <w:rFonts w:ascii="Open Sans" w:hAnsi="Open Sans" w:cs="Open Sans"/>
+          <w:sz w:val="16"/>
+          <w:szCs w:val="16"/>
+        </w:rPr>
+      </w:pPr>
+      <w:r>
+        <w:rPr>
+          <w:rFonts w:ascii="Open Sans" w:hAnsi="Open Sans" w:cs="Open Sans"/>
+          <w:sz w:val="16"/>
+          <w:szCs w:val="16"/>
+        </w:rPr>
+        <w:t xml:space="preserve">| Proficiency in AI/ML Powered Tools such as </w:t>
+      </w:r>
+      <w:proofErr w:type="spellStart"/>
+      <w:r>
+        <w:rPr>
+          <w:rFonts w:ascii="Open Sans" w:hAnsi="Open Sans" w:cs="Open Sans"/>
+          <w:sz w:val="16"/>
+          <w:szCs w:val="16"/>
+        </w:rPr>
+        <w:t>OpenAI</w:t>
+      </w:r>
+      <w:proofErr w:type="spellEnd"/>
+      <w:r>
+        <w:rPr>
+          <w:rFonts w:ascii="Open Sans" w:hAnsi="Open Sans" w:cs="Open Sans"/>
+          <w:sz w:val="16"/>
+          <w:szCs w:val="16"/>
+        </w:rPr>
+        <w:t xml:space="preserve"> APIs</w:t>
+      </w:r>
+      <w:r>
+        <w:rPr>
+          <w:rFonts w:ascii="Open Sans" w:hAnsi="Open Sans" w:cs="Open Sans"/>
+          <w:sz w:val="16"/>
+          <w:szCs w:val="16"/>
+        </w:rPr>
+        <w:t xml:space="preserve"> and Co-Pilot</w:t>
+      </w:r>
+      <w:r>
+        <w:rPr>
+          <w:rFonts w:ascii="Open Sans" w:hAnsi="Open Sans" w:cs="Open Sans"/>
+          <w:sz w:val="16"/>
+          <w:szCs w:val="16"/>
+        </w:rPr>
+        <w:t>.</w:t>
       </w:r>
     </w:p>
     <w:p>

</xml_diff>